<commit_message>
project component and section is done
</commit_message>
<xml_diff>
--- a/public/files/Anthony-Dinino.docx
+++ b/public/files/Anthony-Dinino.docx
@@ -395,88 +395,6 @@
           </w:p>
           <w:p>
             <w:pPr>
-              <w:pStyle w:val="Heading1"/>
-              <w:spacing w:before="309"/>
-            </w:pPr>
-            <w:r>
-              <w:lastRenderedPageBreak/>
-              <w:t>References</w:t>
-            </w:r>
-          </w:p>
-          <w:p>
-            <w:pPr>
-              <w:pStyle w:val="Heading2"/>
-            </w:pPr>
-            <w:r>
-              <w:t>Edward Deane from 2Excel</w:t>
-            </w:r>
-          </w:p>
-          <w:p>
-            <w:proofErr w:type="gramStart"/>
-            <w:r>
-              <w:rPr>
-                <w:color w:val="082A4D"/>
-              </w:rPr>
-              <w:t>edeane@2excel.com.au</w:t>
-            </w:r>
-            <w:r>
-              <w:t xml:space="preserve">  ·</w:t>
-            </w:r>
-            <w:proofErr w:type="gramEnd"/>
-            <w:r>
-              <w:t xml:space="preserve">  0448 686 676</w:t>
-            </w:r>
-          </w:p>
-          <w:p>
-            <w:pPr>
-              <w:pStyle w:val="Heading2"/>
-            </w:pPr>
-            <w:r>
-              <w:t>Ben Keith from 2Excel</w:t>
-            </w:r>
-          </w:p>
-          <w:p>
-            <w:proofErr w:type="gramStart"/>
-            <w:r>
-              <w:rPr>
-                <w:color w:val="082A4D"/>
-              </w:rPr>
-              <w:t>ben@2excel.com.au</w:t>
-            </w:r>
-            <w:r>
-              <w:t xml:space="preserve">  ·</w:t>
-            </w:r>
-            <w:proofErr w:type="gramEnd"/>
-            <w:r>
-              <w:t xml:space="preserve">  0439 508 537</w:t>
-            </w:r>
-          </w:p>
-          <w:p>
-            <w:pPr>
-              <w:pStyle w:val="Heading1"/>
-            </w:pPr>
-            <w:r>
-              <w:t>Internships</w:t>
-            </w:r>
-          </w:p>
-          <w:p>
-            <w:pPr>
-              <w:pStyle w:val="Heading2"/>
-            </w:pPr>
-            <w:r>
-              <w:t>Software Developer- Apprentice at HDC Technologies, Adelaide</w:t>
-            </w:r>
-          </w:p>
-          <w:p>
-            <w:pPr>
-              <w:pStyle w:val="Date"/>
-            </w:pPr>
-            <w:r>
-              <w:t>May 2021</w:t>
-            </w:r>
-          </w:p>
-          <w:p>
-            <w:pPr>
               <w:pStyle w:val="ListParagraph"/>
               <w:numPr>
                 <w:ilvl w:val="0"/>
@@ -484,22 +402,6 @@
               </w:numPr>
               <w:spacing w:line="264" w:lineRule="auto"/>
             </w:pPr>
-            <w:r>
-              <w:t>Served as an ambitious and motivated Apprentice to Senior Software Developers. </w:t>
-            </w:r>
-          </w:p>
-          <w:p>
-            <w:pPr>
-              <w:pStyle w:val="ListParagraph"/>
-              <w:numPr>
-                <w:ilvl w:val="0"/>
-                <w:numId w:val="9"/>
-              </w:numPr>
-              <w:spacing w:line="264" w:lineRule="auto"/>
-            </w:pPr>
-            <w:r>
-              <w:t>PHP, JavaScript and Kotlin.</w:t>
-            </w:r>
           </w:p>
         </w:tc>
         <w:tc>
@@ -1180,7 +1082,162 @@
         </w:tc>
       </w:tr>
     </w:tbl>
-    <w:p/>
+    <w:p>
+      <w:pPr>
+        <w:pStyle w:val="Heading1"/>
+        <w:spacing w:before="309"/>
+      </w:pPr>
+      <w:r>
+        <w:rPr>
+          <w:noProof/>
+        </w:rPr>
+        <w:lastRenderedPageBreak/>
+        <w:drawing>
+          <wp:anchor distT="0" distB="0" distL="0" distR="0" simplePos="0" relativeHeight="251658240" behindDoc="1" locked="0" layoutInCell="1" allowOverlap="1" wp14:anchorId="41115885" wp14:editId="5B081503">
+            <wp:simplePos x="0" y="0"/>
+            <wp:positionH relativeFrom="page">
+              <wp:posOffset>5117465</wp:posOffset>
+            </wp:positionH>
+            <wp:positionV relativeFrom="page">
+              <wp:posOffset>6350</wp:posOffset>
+            </wp:positionV>
+            <wp:extent cx="2457450" cy="10763250"/>
+            <wp:effectExtent l="0" t="0" r="0" b="0"/>
+            <wp:wrapNone/>
+            <wp:docPr id="3" name="Picture 3"/>
+            <wp:cNvGraphicFramePr>
+              <a:graphicFrameLocks xmlns:a="http://schemas.openxmlformats.org/drawingml/2006/main" noChangeAspect="1"/>
+            </wp:cNvGraphicFramePr>
+            <a:graphic xmlns:a="http://schemas.openxmlformats.org/drawingml/2006/main">
+              <a:graphicData uri="http://schemas.openxmlformats.org/drawingml/2006/picture">
+                <pic:pic xmlns:pic="http://schemas.openxmlformats.org/drawingml/2006/picture">
+                  <pic:nvPicPr>
+                    <pic:cNvPr id="0" name=""/>
+                    <pic:cNvPicPr>
+                      <a:picLocks noChangeAspect="1" noChangeArrowheads="1"/>
+                    </pic:cNvPicPr>
+                  </pic:nvPicPr>
+                  <pic:blipFill>
+                    <a:blip r:embed="rId7"/>
+                    <a:srcRect/>
+                    <a:stretch>
+                      <a:fillRect/>
+                    </a:stretch>
+                  </pic:blipFill>
+                  <pic:spPr bwMode="auto">
+                    <a:xfrm>
+                      <a:off x="0" y="0"/>
+                      <a:ext cx="2457450" cy="10763250"/>
+                    </a:xfrm>
+                    <a:prstGeom prst="rect">
+                      <a:avLst/>
+                    </a:prstGeom>
+                  </pic:spPr>
+                </pic:pic>
+              </a:graphicData>
+            </a:graphic>
+          </wp:anchor>
+        </w:drawing>
+      </w:r>
+      <w:r>
+        <w:t>References</w:t>
+      </w:r>
+    </w:p>
+    <w:p>
+      <w:pPr>
+        <w:pStyle w:val="Heading2"/>
+      </w:pPr>
+      <w:r>
+        <w:t>Edward Deane from 2Excel</w:t>
+      </w:r>
+    </w:p>
+    <w:p>
+      <w:proofErr w:type="gramStart"/>
+      <w:r>
+        <w:rPr>
+          <w:color w:val="082A4D"/>
+        </w:rPr>
+        <w:t>edeane@2excel.com.au</w:t>
+      </w:r>
+      <w:r>
+        <w:t xml:space="preserve">  ·</w:t>
+      </w:r>
+      <w:proofErr w:type="gramEnd"/>
+      <w:r>
+        <w:t xml:space="preserve">  0448 686 676</w:t>
+      </w:r>
+    </w:p>
+    <w:p>
+      <w:pPr>
+        <w:pStyle w:val="Heading2"/>
+      </w:pPr>
+      <w:r>
+        <w:t>Ben Keith from 2Excel</w:t>
+      </w:r>
+    </w:p>
+    <w:p>
+      <w:proofErr w:type="gramStart"/>
+      <w:r>
+        <w:rPr>
+          <w:color w:val="082A4D"/>
+        </w:rPr>
+        <w:t>ben@2excel.com.au</w:t>
+      </w:r>
+      <w:r>
+        <w:t xml:space="preserve">  ·</w:t>
+      </w:r>
+      <w:proofErr w:type="gramEnd"/>
+      <w:r>
+        <w:t xml:space="preserve">  0439 508 537</w:t>
+      </w:r>
+    </w:p>
+    <w:p>
+      <w:pPr>
+        <w:pStyle w:val="Heading1"/>
+      </w:pPr>
+      <w:r>
+        <w:t>Internships</w:t>
+      </w:r>
+    </w:p>
+    <w:p>
+      <w:pPr>
+        <w:pStyle w:val="Heading2"/>
+      </w:pPr>
+      <w:r>
+        <w:t>Software Developer- Apprentice at HDC Technologies, Adelaide</w:t>
+      </w:r>
+    </w:p>
+    <w:p>
+      <w:pPr>
+        <w:pStyle w:val="Date"/>
+      </w:pPr>
+      <w:r>
+        <w:t>May 2021</w:t>
+      </w:r>
+    </w:p>
+    <w:p>
+      <w:pPr>
+        <w:pStyle w:val="ListParagraph"/>
+        <w:numPr>
+          <w:ilvl w:val="0"/>
+          <w:numId w:val="9"/>
+        </w:numPr>
+        <w:spacing w:line="264" w:lineRule="auto"/>
+      </w:pPr>
+      <w:r>
+        <w:t>Served as an ambitious and motivated Apprentice to Senior Software Developers. </w:t>
+      </w:r>
+    </w:p>
+    <w:p>
+      <w:pPr>
+        <w:tabs>
+          <w:tab w:val="left" w:pos="1395"/>
+        </w:tabs>
+      </w:pPr>
+      <w:r>
+        <w:t>PHP, JavaScript and Kotlin.</w:t>
+      </w:r>
+    </w:p>
     <w:sectPr>
       <w:headerReference w:type="default" r:id="rId14"/>
       <w:footerReference w:type="default" r:id="rId15"/>

</xml_diff>